<commit_message>
Add some comments on SAFE
</commit_message>
<xml_diff>
--- a/Text06112016NumericBacon.docx
+++ b/Text06112016NumericBacon.docx
@@ -9159,6 +9159,146 @@
       <w:r>
         <w:rPr/>
         <w:t>And it would be about someone like me, in a going-nowhere job, beaten down.  Who latches on to some principles and then – then what? Does well? Gets his ass handed to him? Gets laid? Gets fired?  It’s starting to sound like a more interesting and more honest book.</w:t>
+      </w:r>
+    </w:p>
+    <w:p>
+      <w:pPr>
+        <w:pStyle w:val="Normal"/>
+        <w:spacing w:before="0" w:after="200"/>
+        <w:rPr/>
+      </w:pPr>
+      <w:r>
+        <w:rPr/>
+        <w:t>27/01/2017</w:t>
+      </w:r>
+    </w:p>
+    <w:p>
+      <w:pPr>
+        <w:pStyle w:val="Normal"/>
+        <w:spacing w:before="0" w:after="200"/>
+        <w:rPr/>
+      </w:pPr>
+      <w:r>
+        <w:rPr/>
+        <w:t xml:space="preserve">Today’s been a bit of a disaster because of my duffle coat – it’s too big for this commute.  It’s not cold enough to leave it on in the train and it won’t fit in my bag.  I need a mac.   </w:t>
+      </w:r>
+    </w:p>
+    <w:p>
+      <w:pPr>
+        <w:pStyle w:val="Normal"/>
+        <w:spacing w:before="0" w:after="200"/>
+        <w:rPr/>
+      </w:pPr>
+      <w:r>
+        <w:rPr/>
+        <w:t>After going on the SAFE course for the last two days I had a blog post that I wanted to write – or I at least had the title for it.</w:t>
+      </w:r>
+    </w:p>
+    <w:p>
+      <w:pPr>
+        <w:pStyle w:val="Normal"/>
+        <w:spacing w:before="0" w:after="200"/>
+        <w:rPr/>
+      </w:pPr>
+      <w:r>
+        <w:rPr/>
+        <w:t>“</w:t>
+      </w:r>
+      <w:r>
+        <w:rPr/>
+        <w:t>SAFE IS POST-FACT AGILE – BUT HOW COULD IT BE OTHERWISE?”</w:t>
+      </w:r>
+    </w:p>
+    <w:p>
+      <w:pPr>
+        <w:pStyle w:val="Normal"/>
+        <w:spacing w:before="0" w:after="200"/>
+        <w:rPr/>
+      </w:pPr>
+      <w:r>
+        <w:rPr/>
+        <w:t xml:space="preserve">One of the interesting things about going on a SAFE course is that quite a lot of people who were sent on the course didn’t know anything about Agile.  Several of them were still struggling with the idea of what they perceived as the uncertainty of an Agile delivery. One of them talked about Scrum being chaotic. </w:t>
+      </w:r>
+    </w:p>
+    <w:p>
+      <w:pPr>
+        <w:pStyle w:val="Normal"/>
+        <w:spacing w:before="0" w:after="200"/>
+        <w:rPr/>
+      </w:pPr>
+      <w:r>
+        <w:rPr/>
+        <w:t xml:space="preserve">One guy gave a little speech (when we’d talked about estimating in points) about how if a developer had estimated in hours that a task would take a certain amount of time (we hadn’t talked about </w:t>
+      </w:r>
+      <w:r>
+        <w:rPr/>
+        <w:t>estimating tasks in hours) then if half-way through the task he found that it was taking longer than he thought, well, then he should just go faster.  He seemed so please with himself for saying this.</w:t>
+      </w:r>
+    </w:p>
+    <w:p>
+      <w:pPr>
+        <w:pStyle w:val="Normal"/>
+        <w:spacing w:before="0" w:after="200"/>
+        <w:rPr/>
+      </w:pPr>
+      <w:r>
+        <w:rPr/>
+        <w:t>Successful programme management as faster typing.</w:t>
+      </w:r>
+    </w:p>
+    <w:p>
+      <w:pPr>
+        <w:pStyle w:val="Normal"/>
+        <w:spacing w:before="0" w:after="200"/>
+        <w:rPr/>
+      </w:pPr>
+      <w:r>
+        <w:rPr/>
+        <w:t>SAFE is about playing to fallacies.</w:t>
+      </w:r>
+    </w:p>
+    <w:p>
+      <w:pPr>
+        <w:pStyle w:val="Normal"/>
+        <w:spacing w:before="0" w:after="200"/>
+        <w:rPr/>
+      </w:pPr>
+      <w:r>
+        <w:rPr/>
+        <w:t xml:space="preserve">But it’s also about pretending some things which clearly aren’t true.  One is that the people working in an organisation are working for the goals of the organisation.  </w:t>
+      </w:r>
+    </w:p>
+    <w:p>
+      <w:pPr>
+        <w:pStyle w:val="Normal"/>
+        <w:spacing w:before="0" w:after="200"/>
+        <w:rPr/>
+      </w:pPr>
+      <w:r>
+        <w:rPr/>
+        <w:t xml:space="preserve">This came out when one of the questions asked something about someone misbehaving and the tutor said “Well yes, but you can’t protect against delinquent behaviour.” </w:t>
+      </w:r>
+    </w:p>
+    <w:p>
+      <w:pPr>
+        <w:pStyle w:val="Normal"/>
+        <w:spacing w:before="0" w:after="200"/>
+        <w:rPr/>
+      </w:pPr>
+      <w:r>
+        <w:rPr/>
+        <w:t>Really? Well, we’re talking about delivering in big organisations.  Some people, quite a lot of people think that large organisations are, by their very nature pathological. If you’re really talking about getting success in these kinds of organisations, then you are talking about Game Theory, and the shortest path between two points not being a straight line.</w:t>
+      </w:r>
+    </w:p>
+    <w:p>
+      <w:pPr>
+        <w:pStyle w:val="Normal"/>
+        <w:spacing w:before="0" w:after="200"/>
+        <w:rPr/>
+      </w:pPr>
+      <w:r>
+        <w:rPr/>
+        <w:t>The other thing is that the set-piece of SAFE, which is Programme Increment planning, is a weird, anti-lean thing.  Lean is about small batches, programme increment planning is about a HUGE batch.  Lean is about pull, programme increment planning is a massive push.</w:t>
       </w:r>
     </w:p>
     <w:sectPr>
@@ -10249,6 +10389,69 @@
   </w:style>
   <w:style w:type="character" w:styleId="ListLabel13">
     <w:name w:val="ListLabel 13"/>
+    <w:qFormat/>
+    <w:rPr>
+      <w:rFonts w:cs="Wingdings"/>
+    </w:rPr>
+  </w:style>
+  <w:style w:type="character" w:styleId="ListLabel14">
+    <w:name w:val="ListLabel 14"/>
+    <w:qFormat/>
+    <w:rPr>
+      <w:rFonts w:cs=""/>
+    </w:rPr>
+  </w:style>
+  <w:style w:type="character" w:styleId="ListLabel15">
+    <w:name w:val="ListLabel 15"/>
+    <w:qFormat/>
+    <w:rPr>
+      <w:rFonts w:cs="Courier New"/>
+    </w:rPr>
+  </w:style>
+  <w:style w:type="character" w:styleId="ListLabel16">
+    <w:name w:val="ListLabel 16"/>
+    <w:qFormat/>
+    <w:rPr>
+      <w:rFonts w:cs="Wingdings"/>
+    </w:rPr>
+  </w:style>
+  <w:style w:type="character" w:styleId="ListLabel17">
+    <w:name w:val="ListLabel 17"/>
+    <w:qFormat/>
+    <w:rPr>
+      <w:rFonts w:cs="Symbol"/>
+    </w:rPr>
+  </w:style>
+  <w:style w:type="character" w:styleId="ListLabel18">
+    <w:name w:val="ListLabel 18"/>
+    <w:qFormat/>
+    <w:rPr>
+      <w:rFonts w:cs="Courier New"/>
+    </w:rPr>
+  </w:style>
+  <w:style w:type="character" w:styleId="ListLabel19">
+    <w:name w:val="ListLabel 19"/>
+    <w:qFormat/>
+    <w:rPr>
+      <w:rFonts w:cs="Wingdings"/>
+    </w:rPr>
+  </w:style>
+  <w:style w:type="character" w:styleId="ListLabel20">
+    <w:name w:val="ListLabel 20"/>
+    <w:qFormat/>
+    <w:rPr>
+      <w:rFonts w:cs="Symbol"/>
+    </w:rPr>
+  </w:style>
+  <w:style w:type="character" w:styleId="ListLabel21">
+    <w:name w:val="ListLabel 21"/>
+    <w:qFormat/>
+    <w:rPr>
+      <w:rFonts w:cs="Courier New"/>
+    </w:rPr>
+  </w:style>
+  <w:style w:type="character" w:styleId="ListLabel22">
+    <w:name w:val="ListLabel 22"/>
     <w:qFormat/>
     <w:rPr>
       <w:rFonts w:cs="Wingdings"/>

</xml_diff>